<commit_message>
Spelling and any errors fixed adding UAT test report
</commit_message>
<xml_diff>
--- a/Check Leader board UATS.docx
+++ b/Check Leader board UATS.docx
@@ -452,9 +452,8 @@
                 <w:color w:val="FF0000"/>
                 <w:sz w:val="24"/>
               </w:rPr>
-              <w:t xml:space="preserve"> is nearly off the screen </w:t>
+              <w:t xml:space="preserve"> is nearly off the screen note</w:t>
             </w:r>
-            <w:proofErr w:type="spellStart"/>
             <w:r>
               <w:rPr>
                 <w:b/>
@@ -462,17 +461,7 @@
                 <w:color w:val="FF0000"/>
                 <w:sz w:val="24"/>
               </w:rPr>
-              <w:t>note worthy</w:t>
-            </w:r>
-            <w:proofErr w:type="spellEnd"/>
-            <w:r>
-              <w:rPr>
-                <w:b/>
-                <w:bCs/>
-                <w:color w:val="FF0000"/>
-                <w:sz w:val="24"/>
-              </w:rPr>
-              <w:t>.</w:t>
+              <w:t>worthy.</w:t>
             </w:r>
           </w:p>
           <w:p>

</xml_diff>